<commit_message>
Fix critical crash and extend documentation
</commit_message>
<xml_diff>
--- a/Projekt3Dokumentácia.docx
+++ b/Projekt3Dokumentácia.docx
@@ -267,7 +267,35 @@
         <w:rPr>
           <w:lang w:val="en-US"/>
         </w:rPr>
-        <w:t>&lt;typy vlniek&gt;</w:t>
+        <w:t>&lt;</w:t>
+      </w:r>
+      <w:proofErr w:type="spellStart"/>
+      <w:r>
+        <w:rPr>
+          <w:lang w:val="en-US"/>
+        </w:rPr>
+        <w:t>typy</w:t>
+      </w:r>
+      <w:proofErr w:type="spellEnd"/>
+      <w:r>
+        <w:rPr>
+          <w:lang w:val="en-US"/>
+        </w:rPr>
+        <w:t xml:space="preserve"> </w:t>
+      </w:r>
+      <w:proofErr w:type="spellStart"/>
+      <w:r>
+        <w:rPr>
+          <w:lang w:val="en-US"/>
+        </w:rPr>
+        <w:t>vlniek</w:t>
+      </w:r>
+      <w:proofErr w:type="spellEnd"/>
+      <w:r>
+        <w:rPr>
+          <w:lang w:val="en-US"/>
+        </w:rPr>
+        <w:t>&gt;</w:t>
       </w:r>
     </w:p>
     <w:p>
@@ -300,15 +328,29 @@
         </w:rPr>
         <w:t>)</w:t>
       </w:r>
-      <w:bookmarkStart w:id="0" w:name="_GoBack"/>
-      <w:bookmarkEnd w:id="0"/>
-    </w:p>
-    <w:p>
-      <w:pPr>
+      <w:r>
         <w:rPr>
           <w:lang w:val="en-US"/>
         </w:rPr>
-      </w:pPr>
+        <w:t>.</w:t>
+      </w:r>
+    </w:p>
+    <w:p>
+      <w:r>
+        <w:t xml:space="preserve">Finálna verzia po optimalizácií má </w:t>
+      </w:r>
+      <w:r>
+        <w:t>trvanie od 15-20 sekúnd pre jeden QHD obrázok. Tento algoritmus je možné ďalej optimalizovať pomocou multithreadingu a taktiež je možné upraviť algoritmus tak aby zanalyzoval natrénovaný AdaBoost model a následne počítal len hodnoty, ktoré AdaBoost používa.</w:t>
+      </w:r>
+    </w:p>
+    <w:p>
+      <w:pPr>
+        <w:rPr>
+          <w:lang w:val="en-US"/>
+        </w:rPr>
+      </w:pPr>
+      <w:bookmarkStart w:id="0" w:name="_GoBack"/>
+      <w:bookmarkEnd w:id="0"/>
     </w:p>
     <w:sectPr>
       <w:pgSz w:w="11906" w:h="16838"/>

</xml_diff>